<commit_message>
New Mquery File U1
</commit_message>
<xml_diff>
--- a/MQuery.docx
+++ b/MQuery.docx
@@ -119,6 +119,20 @@
         <w:rPr>
           <w:lang w:val="en-US"/>
         </w:rPr>
+        <w:t>Table.Records</w:t>
+      </w:r>
+      <w:proofErr w:type="spellEnd"/>
+      <w:r>
+        <w:rPr>
+          <w:lang w:val="en-US"/>
+        </w:rPr>
+        <w:t>(</w:t>
+      </w:r>
+      <w:proofErr w:type="spellStart"/>
+      <w:r>
+        <w:rPr>
+          <w:lang w:val="en-US"/>
+        </w:rPr>
         <w:t>Table.TransformRows</w:t>
       </w:r>
       <w:proofErr w:type="spellEnd"/>
@@ -183,6 +197,281 @@
         </w:rPr>
         <w:tab/>
         <w:t>)</w:t>
+      </w:r>
+      <w:r>
+        <w:rPr>
+          <w:lang w:val="en-US"/>
+        </w:rPr>
+        <w:t>)</w:t>
+      </w:r>
+    </w:p>
+    <w:p>
+      <w:pPr>
+        <w:pStyle w:val="ListParagraph"/>
+        <w:numPr>
+          <w:ilvl w:val="0"/>
+          <w:numId w:val="1"/>
+        </w:numPr>
+        <w:rPr>
+          <w:lang w:val="en-US"/>
+        </w:rPr>
+      </w:pPr>
+      <w:r>
+        <w:rPr>
+          <w:lang w:val="en-US"/>
+        </w:rPr>
+        <w:t xml:space="preserve">Combining Tables with the tables name as a custom column </w:t>
+      </w:r>
+    </w:p>
+    <w:p>
+      <w:pPr>
+        <w:pStyle w:val="ListParagraph"/>
+        <w:rPr>
+          <w:lang w:val="en-US"/>
+        </w:rPr>
+      </w:pPr>
+      <w:r>
+        <w:rPr>
+          <w:lang w:val="en-US"/>
+        </w:rPr>
+        <w:t xml:space="preserve">= </w:t>
+      </w:r>
+      <w:proofErr w:type="spellStart"/>
+      <w:r>
+        <w:rPr>
+          <w:lang w:val="en-US"/>
+        </w:rPr>
+        <w:t>Table.FromPartitions</w:t>
+      </w:r>
+      <w:proofErr w:type="spellEnd"/>
+      <w:r>
+        <w:rPr>
+          <w:lang w:val="en-US"/>
+        </w:rPr>
+        <w:t>(</w:t>
+      </w:r>
+    </w:p>
+    <w:p>
+      <w:pPr>
+        <w:pStyle w:val="ListParagraph"/>
+        <w:ind w:firstLine="720"/>
+        <w:rPr>
+          <w:lang w:val="en-US"/>
+        </w:rPr>
+      </w:pPr>
+      <w:r>
+        <w:rPr>
+          <w:lang w:val="en-US"/>
+        </w:rPr>
+        <w:t>“</w:t>
+      </w:r>
+      <w:proofErr w:type="spellStart"/>
+      <w:r>
+        <w:rPr>
+          <w:lang w:val="en-US"/>
+        </w:rPr>
+        <w:t>ColumnName</w:t>
+      </w:r>
+      <w:proofErr w:type="spellEnd"/>
+      <w:r>
+        <w:rPr>
+          <w:lang w:val="en-US"/>
+        </w:rPr>
+        <w:t>”,</w:t>
+      </w:r>
+    </w:p>
+    <w:p>
+      <w:pPr>
+        <w:pStyle w:val="ListParagraph"/>
+        <w:ind w:firstLine="720"/>
+        <w:rPr>
+          <w:lang w:val="en-US"/>
+        </w:rPr>
+      </w:pPr>
+      <w:r>
+        <w:rPr>
+          <w:lang w:val="en-US"/>
+        </w:rPr>
+        <w:t>{</w:t>
+      </w:r>
+    </w:p>
+    <w:p>
+      <w:pPr>
+        <w:pStyle w:val="ListParagraph"/>
+        <w:ind w:firstLine="720"/>
+        <w:rPr>
+          <w:lang w:val="en-US"/>
+        </w:rPr>
+      </w:pPr>
+      <w:r>
+        <w:rPr>
+          <w:lang w:val="en-US"/>
+        </w:rPr>
+        <w:t>{“Table1Name”, Table1</w:t>
+      </w:r>
+      <w:r>
+        <w:rPr>
+          <w:lang w:val="en-US"/>
+        </w:rPr>
+        <w:t>}</w:t>
+      </w:r>
+      <w:r>
+        <w:rPr>
+          <w:lang w:val="en-US"/>
+        </w:rPr>
+        <w:t>,</w:t>
+      </w:r>
+    </w:p>
+    <w:p>
+      <w:pPr>
+        <w:pStyle w:val="ListParagraph"/>
+        <w:ind w:firstLine="720"/>
+        <w:rPr>
+          <w:lang w:val="en-US"/>
+        </w:rPr>
+      </w:pPr>
+      <w:r>
+        <w:rPr>
+          <w:lang w:val="en-US"/>
+        </w:rPr>
+        <w:t>{“Table</w:t>
+      </w:r>
+      <w:r>
+        <w:rPr>
+          <w:lang w:val="en-US"/>
+        </w:rPr>
+        <w:t>2</w:t>
+      </w:r>
+      <w:r>
+        <w:rPr>
+          <w:lang w:val="en-US"/>
+        </w:rPr>
+        <w:t>Name”,</w:t>
+      </w:r>
+      <w:r>
+        <w:rPr>
+          <w:lang w:val="en-US"/>
+        </w:rPr>
+        <w:t xml:space="preserve"> </w:t>
+      </w:r>
+      <w:r>
+        <w:rPr>
+          <w:lang w:val="en-US"/>
+        </w:rPr>
+        <w:t>Table</w:t>
+      </w:r>
+      <w:r>
+        <w:rPr>
+          <w:lang w:val="en-US"/>
+        </w:rPr>
+        <w:t>2</w:t>
+      </w:r>
+      <w:r>
+        <w:rPr>
+          <w:lang w:val="en-US"/>
+        </w:rPr>
+        <w:t>}</w:t>
+      </w:r>
+      <w:r>
+        <w:rPr>
+          <w:lang w:val="en-US"/>
+        </w:rPr>
+        <w:t>,</w:t>
+      </w:r>
+    </w:p>
+    <w:p>
+      <w:pPr>
+        <w:pStyle w:val="ListParagraph"/>
+        <w:ind w:firstLine="720"/>
+        <w:rPr>
+          <w:lang w:val="en-US"/>
+        </w:rPr>
+      </w:pPr>
+      <w:r>
+        <w:rPr>
+          <w:lang w:val="en-US"/>
+        </w:rPr>
+        <w:t>{“Table</w:t>
+      </w:r>
+      <w:r>
+        <w:rPr>
+          <w:lang w:val="en-US"/>
+        </w:rPr>
+        <w:t>3</w:t>
+      </w:r>
+      <w:r>
+        <w:rPr>
+          <w:lang w:val="en-US"/>
+        </w:rPr>
+        <w:t>Name”,</w:t>
+      </w:r>
+      <w:r>
+        <w:rPr>
+          <w:lang w:val="en-US"/>
+        </w:rPr>
+        <w:t xml:space="preserve"> </w:t>
+      </w:r>
+      <w:r>
+        <w:rPr>
+          <w:lang w:val="en-US"/>
+        </w:rPr>
+        <w:t>Table</w:t>
+      </w:r>
+      <w:r>
+        <w:rPr>
+          <w:lang w:val="en-US"/>
+        </w:rPr>
+        <w:t>3</w:t>
+      </w:r>
+      <w:r>
+        <w:rPr>
+          <w:lang w:val="en-US"/>
+        </w:rPr>
+        <w:t>}</w:t>
+      </w:r>
+    </w:p>
+    <w:p>
+      <w:pPr>
+        <w:pStyle w:val="ListParagraph"/>
+        <w:ind w:firstLine="720"/>
+        <w:rPr>
+          <w:lang w:val="en-US"/>
+        </w:rPr>
+      </w:pPr>
+      <w:r>
+        <w:rPr>
+          <w:lang w:val="en-US"/>
+        </w:rPr>
+        <w:t xml:space="preserve">}, type </w:t>
+      </w:r>
+      <w:proofErr w:type="spellStart"/>
+      <w:r>
+        <w:rPr>
+          <w:lang w:val="en-US"/>
+        </w:rPr>
+        <w:t>columntype</w:t>
+      </w:r>
+      <w:proofErr w:type="spellEnd"/>
+    </w:p>
+    <w:p>
+      <w:pPr>
+        <w:pStyle w:val="ListParagraph"/>
+        <w:ind w:firstLine="720"/>
+        <w:rPr>
+          <w:lang w:val="en-US"/>
+        </w:rPr>
+      </w:pPr>
+      <w:r>
+        <w:rPr>
+          <w:lang w:val="en-US"/>
+        </w:rPr>
+        <w:t>)</w:t>
+      </w:r>
+      <w:r>
+        <w:rPr>
+          <w:lang w:val="en-US"/>
+        </w:rPr>
+        <w:tab/>
       </w:r>
     </w:p>
     <w:sectPr>
@@ -893,6 +1182,7 @@
   <w:style w:type="character" w:default="1" w:styleId="DefaultParagraphFont">
     <w:name w:val="Default Paragraph Font"/>
     <w:uiPriority w:val="1"/>
+    <w:semiHidden/>
     <w:unhideWhenUsed/>
   </w:style>
   <w:style w:type="table" w:default="1" w:styleId="TableNormal">

</xml_diff>